<commit_message>
Permiso explícito sobre el uso de materiales
</commit_message>
<xml_diff>
--- a/reports/C2/Student #5/permiso-explícito-del-uso-de-materiales.docx
+++ b/reports/C2/Student #5/permiso-explícito-del-uso-de-materiales.docx
@@ -248,7 +248,27 @@
           <w:szCs w:val="28"/>
           <w:lang w:val="es-ES"/>
         </w:rPr>
-        <w:t>Los materiales se refieren a cualquier contenido académico desarrollado por mí para dicha asignatura, incluyendo, pero no limitado a informes, documentación técnica, entregas escritas, diagramas, así como el código fuente o scripts desarrollados como parte del proyecto.</w:t>
+        <w:t>Los materiales se refieren a cualquier contenido</w:t>
+      </w:r>
+      <w:r>
+        <w:rPr>
+          <w:i/>
+          <w:iCs/>
+          <w:sz w:val="28"/>
+          <w:szCs w:val="28"/>
+          <w:lang w:val="es-ES"/>
+        </w:rPr>
+        <w:t xml:space="preserve"> </w:t>
+      </w:r>
+      <w:r>
+        <w:rPr>
+          <w:i/>
+          <w:iCs/>
+          <w:sz w:val="28"/>
+          <w:szCs w:val="28"/>
+          <w:lang w:val="es-ES"/>
+        </w:rPr>
+        <w:t>desarrollado por mí para dicha asignatura, incluyendo, pero no limitado a informes, documentación técnica, entregas escritas, diagramas, así como el código fuente o scripts desarrollados como parte del proyecto.</w:t>
       </w:r>
     </w:p>
     <w:p>
@@ -568,7 +588,7 @@
           <w:szCs w:val="28"/>
           <w:lang w:val="es-ES"/>
         </w:rPr>
-        <w:t>Los materiales se refieren a cualquier contenido académico desarrollado por mí para dicha asignatura, incluyendo, pero no limitado a informes, documentación técnica, entregas escritas, diagramas, así como el código fuente o scripts desarrollados como parte del proyecto.</w:t>
+        <w:t>Los materiales se refieren a cualquier contenido desarrollado por mí para dicha asignatura, incluyendo, pero no limitado a informes, documentación técnica, entregas escritas, diagramas, así como el código fuente o scripts desarrollados como parte del proyecto.</w:t>
       </w:r>
     </w:p>
     <w:p>
@@ -706,194 +726,181 @@
           <w:u w:val="single"/>
           <w:lang w:val="es-ES"/>
         </w:rPr>
-        <w:t xml:space="preserve">Jose </w:t>
-      </w:r>
-      <w:proofErr w:type="spellStart"/>
+        <w:t>Jose Angel Herrera Romero</w:t>
+      </w:r>
+      <w:r>
+        <w:rPr>
+          <w:sz w:val="28"/>
+          <w:szCs w:val="28"/>
+          <w:lang w:val="es-ES"/>
+        </w:rPr>
+        <w:t xml:space="preserve">, </w:t>
+      </w:r>
+    </w:p>
+    <w:p>
+      <w:pPr>
+        <w:rPr>
+          <w:i/>
+          <w:sz w:val="28"/>
+          <w:szCs w:val="28"/>
+          <w:u w:val="single"/>
+          <w:lang w:val="es-ES"/>
+        </w:rPr>
+      </w:pPr>
+      <w:r>
+        <w:rPr>
+          <w:sz w:val="28"/>
+          <w:szCs w:val="28"/>
+          <w:lang w:val="es-ES"/>
+        </w:rPr>
+        <w:t xml:space="preserve">con número de identificación, </w:t>
+      </w:r>
+      <w:r>
+        <w:rPr>
+          <w:i/>
+          <w:sz w:val="28"/>
+          <w:szCs w:val="28"/>
+          <w:u w:val="single"/>
+          <w:lang w:val="es-ES"/>
+        </w:rPr>
+        <w:t>80226977X</w:t>
+      </w:r>
+    </w:p>
+    <w:p>
+      <w:pPr>
+        <w:rPr>
+          <w:sz w:val="28"/>
+          <w:szCs w:val="28"/>
+          <w:lang w:val="es-ES"/>
+        </w:rPr>
+      </w:pPr>
+      <w:r>
+        <w:rPr>
+          <w:sz w:val="28"/>
+          <w:szCs w:val="28"/>
+          <w:lang w:val="es-ES"/>
+        </w:rPr>
+        <w:t xml:space="preserve">por medio de la presente </w:t>
+      </w:r>
+      <w:r>
+        <w:rPr>
+          <w:b/>
+          <w:bCs/>
+          <w:sz w:val="28"/>
+          <w:szCs w:val="28"/>
+          <w:lang w:val="es-ES"/>
+        </w:rPr>
+        <w:t>autorizo de manera expresa a Carlos Palma Santos</w:t>
+      </w:r>
+      <w:r>
+        <w:rPr>
+          <w:sz w:val="28"/>
+          <w:szCs w:val="28"/>
+          <w:lang w:val="es-ES"/>
+        </w:rPr>
+        <w:t xml:space="preserve">, con número de identificación 45996836X, a utilizar los </w:t>
+      </w:r>
       <w:r>
         <w:rPr>
           <w:i/>
           <w:iCs/>
           <w:sz w:val="28"/>
           <w:szCs w:val="28"/>
-          <w:u w:val="single"/>
-          <w:lang w:val="es-ES"/>
-        </w:rPr>
-        <w:t>Angel</w:t>
-      </w:r>
-      <w:proofErr w:type="spellEnd"/>
+          <w:lang w:val="es-ES"/>
+        </w:rPr>
+        <w:t>materiales</w:t>
+      </w:r>
+      <w:r>
+        <w:rPr>
+          <w:color w:val="0E2841" w:themeColor="text2"/>
+          <w:sz w:val="28"/>
+          <w:szCs w:val="28"/>
+          <w:vertAlign w:val="superscript"/>
+          <w:lang w:val="es-ES"/>
+        </w:rPr>
+        <w:t xml:space="preserve"> (1)</w:t>
+      </w:r>
+      <w:r>
+        <w:rPr>
+          <w:color w:val="0E2841" w:themeColor="text2"/>
+          <w:sz w:val="28"/>
+          <w:szCs w:val="28"/>
+          <w:lang w:val="es-ES"/>
+        </w:rPr>
+        <w:t xml:space="preserve"> </w:t>
+      </w:r>
+      <w:r>
+        <w:rPr>
+          <w:sz w:val="28"/>
+          <w:szCs w:val="28"/>
+          <w:lang w:val="es-ES"/>
+        </w:rPr>
+        <w:t xml:space="preserve">creados por mí en la </w:t>
+      </w:r>
+      <w:r>
+        <w:rPr>
+          <w:b/>
+          <w:bCs/>
+          <w:sz w:val="28"/>
+          <w:szCs w:val="28"/>
+          <w:lang w:val="es-ES"/>
+        </w:rPr>
+        <w:t>primera convocatoria de la asignatura Diseño y Pruebas II del curso académico 2024/2025</w:t>
+      </w:r>
+      <w:r>
+        <w:rPr>
+          <w:sz w:val="28"/>
+          <w:szCs w:val="28"/>
+          <w:lang w:val="es-ES"/>
+        </w:rPr>
+        <w:t>.</w:t>
+      </w:r>
+    </w:p>
+    <w:p>
+      <w:pPr>
+        <w:rPr>
+          <w:sz w:val="28"/>
+          <w:szCs w:val="28"/>
+          <w:lang w:val="es-ES"/>
+        </w:rPr>
+      </w:pPr>
+      <w:r>
+        <w:rPr>
+          <w:color w:val="0E2841" w:themeColor="text2"/>
+          <w:sz w:val="28"/>
+          <w:szCs w:val="28"/>
+          <w:vertAlign w:val="superscript"/>
+          <w:lang w:val="es-ES"/>
+        </w:rPr>
+        <w:t>(1)</w:t>
+      </w:r>
+      <w:r>
+        <w:rPr>
+          <w:color w:val="0E2841" w:themeColor="text2"/>
+          <w:sz w:val="28"/>
+          <w:szCs w:val="28"/>
+          <w:lang w:val="es-ES"/>
+        </w:rPr>
+        <w:t xml:space="preserve"> </w:t>
+      </w:r>
       <w:r>
         <w:rPr>
           <w:i/>
           <w:iCs/>
           <w:sz w:val="28"/>
           <w:szCs w:val="28"/>
-          <w:u w:val="single"/>
-          <w:lang w:val="es-ES"/>
-        </w:rPr>
-        <w:t xml:space="preserve"> Herrera Romero</w:t>
-      </w:r>
-      <w:r>
-        <w:rPr>
-          <w:sz w:val="28"/>
-          <w:szCs w:val="28"/>
-          <w:lang w:val="es-ES"/>
-        </w:rPr>
-        <w:t xml:space="preserve">, </w:t>
-      </w:r>
-    </w:p>
-    <w:p>
-      <w:pPr>
-        <w:rPr>
-          <w:sz w:val="28"/>
-          <w:szCs w:val="28"/>
-          <w:lang w:val="es-ES"/>
-        </w:rPr>
-      </w:pPr>
-      <w:r>
-        <w:rPr>
-          <w:sz w:val="28"/>
-          <w:szCs w:val="28"/>
-          <w:lang w:val="es-ES"/>
-        </w:rPr>
-        <w:t xml:space="preserve">con número de identificación, </w:t>
-      </w:r>
-    </w:p>
-    <w:p>
-      <w:pPr>
-        <w:rPr>
-          <w:sz w:val="28"/>
-          <w:szCs w:val="28"/>
-          <w:lang w:val="es-ES"/>
-        </w:rPr>
-      </w:pPr>
-      <w:r>
-        <w:rPr>
-          <w:sz w:val="28"/>
-          <w:szCs w:val="28"/>
-          <w:lang w:val="es-ES"/>
-        </w:rPr>
-        <w:t xml:space="preserve">por medio de la presente </w:t>
-      </w:r>
-      <w:r>
-        <w:rPr>
-          <w:b/>
-          <w:bCs/>
-          <w:sz w:val="28"/>
-          <w:szCs w:val="28"/>
-          <w:lang w:val="es-ES"/>
-        </w:rPr>
-        <w:t>autorizo de manera expresa a Carlos Palma Santos</w:t>
-      </w:r>
-      <w:r>
-        <w:rPr>
-          <w:sz w:val="28"/>
-          <w:szCs w:val="28"/>
-          <w:lang w:val="es-ES"/>
-        </w:rPr>
-        <w:t xml:space="preserve">, con número de identificación 45996836X, a utilizar los </w:t>
-      </w:r>
-      <w:r>
-        <w:rPr>
-          <w:i/>
-          <w:iCs/>
-          <w:sz w:val="28"/>
-          <w:szCs w:val="28"/>
-          <w:lang w:val="es-ES"/>
-        </w:rPr>
-        <w:t>materiales</w:t>
-      </w:r>
-      <w:r>
-        <w:rPr>
-          <w:color w:val="0E2841" w:themeColor="text2"/>
-          <w:sz w:val="28"/>
-          <w:szCs w:val="28"/>
-          <w:vertAlign w:val="superscript"/>
-          <w:lang w:val="es-ES"/>
-        </w:rPr>
-        <w:t xml:space="preserve"> (1)</w:t>
-      </w:r>
-      <w:r>
-        <w:rPr>
-          <w:color w:val="0E2841" w:themeColor="text2"/>
-          <w:sz w:val="28"/>
-          <w:szCs w:val="28"/>
-          <w:lang w:val="es-ES"/>
-        </w:rPr>
-        <w:t xml:space="preserve"> </w:t>
-      </w:r>
-      <w:r>
-        <w:rPr>
-          <w:sz w:val="28"/>
-          <w:szCs w:val="28"/>
-          <w:lang w:val="es-ES"/>
-        </w:rPr>
-        <w:t xml:space="preserve">creados por mí en la </w:t>
-      </w:r>
-      <w:r>
-        <w:rPr>
-          <w:b/>
-          <w:bCs/>
-          <w:sz w:val="28"/>
-          <w:szCs w:val="28"/>
-          <w:lang w:val="es-ES"/>
-        </w:rPr>
-        <w:t>primera convocatoria de la asignatura Diseño y Pruebas II del curso académico 2024/2025</w:t>
-      </w:r>
-      <w:r>
-        <w:rPr>
-          <w:sz w:val="28"/>
-          <w:szCs w:val="28"/>
-          <w:lang w:val="es-ES"/>
-        </w:rPr>
-        <w:t>.</w:t>
-      </w:r>
-    </w:p>
-    <w:p>
-      <w:pPr>
-        <w:rPr>
-          <w:sz w:val="28"/>
-          <w:szCs w:val="28"/>
-          <w:lang w:val="es-ES"/>
-        </w:rPr>
-      </w:pPr>
-      <w:r>
-        <w:rPr>
-          <w:color w:val="0E2841" w:themeColor="text2"/>
-          <w:sz w:val="28"/>
-          <w:szCs w:val="28"/>
-          <w:vertAlign w:val="superscript"/>
-          <w:lang w:val="es-ES"/>
-        </w:rPr>
-        <w:t>(1)</w:t>
-      </w:r>
-      <w:r>
-        <w:rPr>
-          <w:color w:val="0E2841" w:themeColor="text2"/>
-          <w:sz w:val="28"/>
-          <w:szCs w:val="28"/>
-          <w:lang w:val="es-ES"/>
-        </w:rPr>
-        <w:t xml:space="preserve"> </w:t>
-      </w:r>
-      <w:r>
-        <w:rPr>
-          <w:i/>
-          <w:iCs/>
-          <w:sz w:val="28"/>
-          <w:szCs w:val="28"/>
-          <w:lang w:val="es-ES"/>
-        </w:rPr>
-        <w:t>Los materiales se refieren a cualquier contenido académico desarrollado por mí para dicha asignatura, incluyendo, pero no limitado a informes, documentación técnica, entregas escritas, diagramas, así como el código fuente o scripts desarrollados como parte del proyecto.</w:t>
-      </w:r>
-    </w:p>
-    <w:p>
-      <w:pPr>
-        <w:rPr>
-          <w:sz w:val="28"/>
-          <w:szCs w:val="28"/>
-        </w:rPr>
-      </w:pPr>
-      <w:proofErr w:type="spellStart"/>
+          <w:lang w:val="es-ES"/>
+        </w:rPr>
+        <w:t>Los materiales se refieren a cualquier contenido desarrollado por mí para dicha asignatura, incluyendo, pero no limitado a informes, documentación técnica, entregas escritas, diagramas, así como el código fuente o scripts desarrollados como parte del proyecto.</w:t>
+      </w:r>
+    </w:p>
+    <w:p>
+      <w:pPr>
+        <w:rPr>
+          <w:sz w:val="28"/>
+          <w:szCs w:val="28"/>
+        </w:rPr>
+      </w:pPr>
       <w:r>
         <w:rPr>
           <w:sz w:val="28"/>
@@ -906,15 +913,7 @@
           <w:sz w:val="28"/>
           <w:szCs w:val="28"/>
         </w:rPr>
-        <w:t>echa</w:t>
-      </w:r>
-      <w:proofErr w:type="spellEnd"/>
-      <w:r>
-        <w:rPr>
-          <w:sz w:val="28"/>
-          <w:szCs w:val="28"/>
-        </w:rPr>
-        <w:t>:</w:t>
+        <w:t>echa:</w:t>
       </w:r>
       <w:r>
         <w:rPr>
@@ -931,21 +930,12 @@
           <w:szCs w:val="28"/>
         </w:rPr>
       </w:pPr>
-      <w:proofErr w:type="spellStart"/>
-      <w:r>
-        <w:rPr>
-          <w:sz w:val="28"/>
-          <w:szCs w:val="28"/>
-        </w:rPr>
-        <w:t>Firma</w:t>
-      </w:r>
-      <w:proofErr w:type="spellEnd"/>
-      <w:r>
-        <w:rPr>
-          <w:sz w:val="28"/>
-          <w:szCs w:val="28"/>
-        </w:rPr>
-        <w:t xml:space="preserve">: </w:t>
+      <w:r>
+        <w:rPr>
+          <w:sz w:val="28"/>
+          <w:szCs w:val="28"/>
+        </w:rPr>
+        <w:t xml:space="preserve">Firma: </w:t>
       </w:r>
       <w:r>
         <w:rPr>
@@ -984,6 +974,310 @@
                     <a:xfrm>
                       <a:off x="0" y="0"/>
                       <a:ext cx="1038225" cy="707390"/>
+                    </a:xfrm>
+                    <a:prstGeom prst="rect">
+                      <a:avLst/>
+                    </a:prstGeom>
+                  </pic:spPr>
+                </pic:pic>
+              </a:graphicData>
+            </a:graphic>
+          </wp:inline>
+        </w:drawing>
+      </w:r>
+    </w:p>
+    <w:p>
+      <w:r>
+        <w:br w:type="page"/>
+      </w:r>
+    </w:p>
+    <w:p>
+      <w:pPr>
+        <w:rPr>
+          <w:lang w:val="es-ES"/>
+        </w:rPr>
+      </w:pPr>
+    </w:p>
+    <w:p>
+      <w:pPr>
+        <w:rPr>
+          <w:sz w:val="28"/>
+          <w:szCs w:val="28"/>
+          <w:lang w:val="es-ES"/>
+        </w:rPr>
+      </w:pPr>
+      <w:r>
+        <w:rPr>
+          <w:sz w:val="28"/>
+          <w:szCs w:val="28"/>
+          <w:lang w:val="es-ES"/>
+        </w:rPr>
+        <w:t>Yo,</w:t>
+      </w:r>
+      <w:r>
+        <w:rPr>
+          <w:sz w:val="28"/>
+          <w:szCs w:val="28"/>
+          <w:lang w:val="es-ES"/>
+        </w:rPr>
+        <w:t xml:space="preserve"> </w:t>
+      </w:r>
+      <w:r>
+        <w:rPr>
+          <w:i/>
+          <w:iCs/>
+          <w:sz w:val="28"/>
+          <w:szCs w:val="28"/>
+          <w:u w:val="single"/>
+          <w:lang w:val="es-ES"/>
+        </w:rPr>
+        <w:t>Manuel Toledo González</w:t>
+      </w:r>
+      <w:r>
+        <w:rPr>
+          <w:sz w:val="28"/>
+          <w:szCs w:val="28"/>
+          <w:lang w:val="es-ES"/>
+        </w:rPr>
+        <w:t xml:space="preserve">, </w:t>
+      </w:r>
+    </w:p>
+    <w:p>
+      <w:pPr>
+        <w:rPr>
+          <w:sz w:val="28"/>
+          <w:szCs w:val="28"/>
+          <w:lang w:val="es-ES"/>
+        </w:rPr>
+      </w:pPr>
+      <w:r>
+        <w:rPr>
+          <w:sz w:val="28"/>
+          <w:szCs w:val="28"/>
+          <w:lang w:val="es-ES"/>
+        </w:rPr>
+        <w:t xml:space="preserve">con número de identificación, </w:t>
+      </w:r>
+      <w:r>
+        <w:rPr>
+          <w:i/>
+          <w:iCs/>
+          <w:sz w:val="28"/>
+          <w:szCs w:val="28"/>
+          <w:u w:val="single"/>
+          <w:lang w:val="es-ES"/>
+        </w:rPr>
+        <w:t>29589977V</w:t>
+      </w:r>
+    </w:p>
+    <w:p>
+      <w:pPr>
+        <w:rPr>
+          <w:sz w:val="28"/>
+          <w:szCs w:val="28"/>
+          <w:lang w:val="es-ES"/>
+        </w:rPr>
+      </w:pPr>
+      <w:r>
+        <w:rPr>
+          <w:sz w:val="28"/>
+          <w:szCs w:val="28"/>
+          <w:lang w:val="es-ES"/>
+        </w:rPr>
+        <w:t xml:space="preserve">por medio de la presente </w:t>
+      </w:r>
+      <w:r>
+        <w:rPr>
+          <w:b/>
+          <w:bCs/>
+          <w:sz w:val="28"/>
+          <w:szCs w:val="28"/>
+          <w:lang w:val="es-ES"/>
+        </w:rPr>
+        <w:t>autorizo de manera expresa a Carlos Palma Santos</w:t>
+      </w:r>
+      <w:r>
+        <w:rPr>
+          <w:sz w:val="28"/>
+          <w:szCs w:val="28"/>
+          <w:lang w:val="es-ES"/>
+        </w:rPr>
+        <w:t xml:space="preserve">, con número de identificación 45996836X, a utilizar los </w:t>
+      </w:r>
+      <w:r>
+        <w:rPr>
+          <w:i/>
+          <w:iCs/>
+          <w:sz w:val="28"/>
+          <w:szCs w:val="28"/>
+          <w:lang w:val="es-ES"/>
+        </w:rPr>
+        <w:t>materiales</w:t>
+      </w:r>
+      <w:r>
+        <w:rPr>
+          <w:color w:val="0E2841" w:themeColor="text2"/>
+          <w:sz w:val="28"/>
+          <w:szCs w:val="28"/>
+          <w:vertAlign w:val="superscript"/>
+          <w:lang w:val="es-ES"/>
+        </w:rPr>
+        <w:t xml:space="preserve"> (1)</w:t>
+      </w:r>
+      <w:r>
+        <w:rPr>
+          <w:color w:val="0E2841" w:themeColor="text2"/>
+          <w:sz w:val="28"/>
+          <w:szCs w:val="28"/>
+          <w:lang w:val="es-ES"/>
+        </w:rPr>
+        <w:t xml:space="preserve"> </w:t>
+      </w:r>
+      <w:r>
+        <w:rPr>
+          <w:sz w:val="28"/>
+          <w:szCs w:val="28"/>
+          <w:lang w:val="es-ES"/>
+        </w:rPr>
+        <w:t xml:space="preserve">creados por mí en la </w:t>
+      </w:r>
+      <w:r>
+        <w:rPr>
+          <w:b/>
+          <w:bCs/>
+          <w:sz w:val="28"/>
+          <w:szCs w:val="28"/>
+          <w:lang w:val="es-ES"/>
+        </w:rPr>
+        <w:t>primera convocatoria de la asignatura Diseño y Pruebas II del curso académico 2024/2025</w:t>
+      </w:r>
+      <w:r>
+        <w:rPr>
+          <w:sz w:val="28"/>
+          <w:szCs w:val="28"/>
+          <w:lang w:val="es-ES"/>
+        </w:rPr>
+        <w:t>.</w:t>
+      </w:r>
+    </w:p>
+    <w:p>
+      <w:pPr>
+        <w:rPr>
+          <w:sz w:val="28"/>
+          <w:szCs w:val="28"/>
+          <w:lang w:val="es-ES"/>
+        </w:rPr>
+      </w:pPr>
+      <w:r>
+        <w:rPr>
+          <w:color w:val="0E2841" w:themeColor="text2"/>
+          <w:sz w:val="28"/>
+          <w:szCs w:val="28"/>
+          <w:vertAlign w:val="superscript"/>
+          <w:lang w:val="es-ES"/>
+        </w:rPr>
+        <w:t>(1)</w:t>
+      </w:r>
+      <w:r>
+        <w:rPr>
+          <w:color w:val="0E2841" w:themeColor="text2"/>
+          <w:sz w:val="28"/>
+          <w:szCs w:val="28"/>
+          <w:lang w:val="es-ES"/>
+        </w:rPr>
+        <w:t xml:space="preserve"> </w:t>
+      </w:r>
+      <w:r>
+        <w:rPr>
+          <w:i/>
+          <w:iCs/>
+          <w:sz w:val="28"/>
+          <w:szCs w:val="28"/>
+          <w:lang w:val="es-ES"/>
+        </w:rPr>
+        <w:t>Los materiales se refieren a cualquier contenido desarrollado por mí para dicha asignatura, incluyendo, pero no limitado a informes, documentación técnica, entregas escritas, diagramas, así como el código fuente o scripts desarrollados como parte del proyecto.</w:t>
+      </w:r>
+    </w:p>
+    <w:p>
+      <w:pPr>
+        <w:rPr>
+          <w:sz w:val="28"/>
+          <w:szCs w:val="28"/>
+        </w:rPr>
+      </w:pPr>
+      <w:r>
+        <w:rPr>
+          <w:sz w:val="28"/>
+          <w:szCs w:val="28"/>
+        </w:rPr>
+        <w:t>F</w:t>
+      </w:r>
+      <w:r>
+        <w:rPr>
+          <w:sz w:val="28"/>
+          <w:szCs w:val="28"/>
+        </w:rPr>
+        <w:t>echa:</w:t>
+      </w:r>
+      <w:r>
+        <w:rPr>
+          <w:sz w:val="28"/>
+          <w:szCs w:val="28"/>
+        </w:rPr>
+        <w:t xml:space="preserve"> 1/07/2025</w:t>
+      </w:r>
+    </w:p>
+    <w:p>
+      <w:pPr>
+        <w:rPr>
+          <w:sz w:val="28"/>
+          <w:szCs w:val="28"/>
+        </w:rPr>
+      </w:pPr>
+      <w:r>
+        <w:rPr>
+          <w:sz w:val="28"/>
+          <w:szCs w:val="28"/>
+        </w:rPr>
+        <w:t xml:space="preserve">Firma: </w:t>
+      </w:r>
+      <w:r>
+        <w:rPr>
+          <w:noProof/>
+        </w:rPr>
+        <w:drawing>
+          <wp:inline distT="0" distB="0" distL="0" distR="0" wp14:anchorId="63BE5342" wp14:editId="15DC38F3">
+            <wp:extent cx="828675" cy="1000760"/>
+            <wp:effectExtent l="0" t="0" r="9525" b="8890"/>
+            <wp:docPr id="1532187656" name="Imagen 1532187656" descr="A signature of a person&#10;&#10;AI-generated content may be incorrect."/>
+            <wp:cNvGraphicFramePr>
+              <a:graphicFrameLocks xmlns:a="http://schemas.openxmlformats.org/drawingml/2006/main" noChangeAspect="1"/>
+            </wp:cNvGraphicFramePr>
+            <a:graphic xmlns:a="http://schemas.openxmlformats.org/drawingml/2006/main">
+              <a:graphicData uri="http://schemas.openxmlformats.org/drawingml/2006/picture">
+                <pic:pic xmlns:pic="http://schemas.openxmlformats.org/drawingml/2006/picture">
+                  <pic:nvPicPr>
+                    <pic:cNvPr id="1532187656" name="Imagen 1532187656" descr="A signature of a person&#10;&#10;AI-generated content may be incorrect."/>
+                    <pic:cNvPicPr>
+                      <a:picLocks noChangeAspect="1"/>
+                    </pic:cNvPicPr>
+                  </pic:nvPicPr>
+                  <pic:blipFill>
+                    <a:blip r:embed="rId7">
+                      <a:extLst>
+                        <a:ext uri="{28A0092B-C50C-407E-A947-70E740481C1C}">
+                          <a14:useLocalDpi xmlns:a14="http://schemas.microsoft.com/office/drawing/2010/main" val="0"/>
+                        </a:ext>
+                      </a:extLst>
+                    </a:blip>
+                    <a:stretch>
+                      <a:fillRect/>
+                    </a:stretch>
+                  </pic:blipFill>
+                  <pic:spPr>
+                    <a:xfrm>
+                      <a:off x="0" y="0"/>
+                      <a:ext cx="828675" cy="1000760"/>
                     </a:xfrm>
                     <a:prstGeom prst="rect">
                       <a:avLst/>

</xml_diff>